<commit_message>
add scenario 2: Publish/Subscribe Baseline
</commit_message>
<xml_diff>
--- a/SCRIPT TRIỂN KHAI KỊCH BẢN RABBITMQ.docx
+++ b/SCRIPT TRIỂN KHAI KỊCH BẢN RABBITMQ.docx
@@ -303,13 +303,7 @@
         <w:rPr>
           <w:color w:val="000000" w:themeColor="text1"/>
         </w:rPr>
-        <w:t>Prometheus UI/API</w:t>
-      </w:r>
-      <w:r>
-        <w:rPr>
-          <w:color w:val="000000" w:themeColor="text1"/>
-        </w:rPr>
-        <w:t>)</w:t>
+        <w:t>Prometheus UI/API)</w:t>
       </w:r>
     </w:p>
     <w:p>
@@ -330,19 +324,7 @@
         <w:rPr>
           <w:color w:val="000000" w:themeColor="text1"/>
         </w:rPr>
-        <w:t>3000/tcp (</w:t>
-      </w:r>
-      <w:r>
-        <w:rPr>
-          <w:color w:val="000000" w:themeColor="text1"/>
-        </w:rPr>
-        <w:t>Grafana Web UI</w:t>
-      </w:r>
-      <w:r>
-        <w:rPr>
-          <w:color w:val="000000" w:themeColor="text1"/>
-        </w:rPr>
-        <w:t>)</w:t>
+        <w:t>3000/tcp (Grafana Web UI)</w:t>
       </w:r>
     </w:p>
     <w:p>
@@ -430,7 +412,7 @@
           <w:sz w:val="26"/>
           <w:szCs w:val="26"/>
         </w:rPr>
-        <w:pict w14:anchorId="76202956">
+        <w:pict w14:anchorId="31783225">
           <v:rect id="_x0000_i1032" alt="" style="width:468pt;height:.05pt;mso-width-percent:0;mso-height-percent:0;mso-width-percent:0;mso-height-percent:0" o:hralign="center" o:hrstd="t" o:hr="t" fillcolor="#a0a0a0" stroked="f"/>
         </w:pict>
       </w:r>
@@ -1368,7 +1350,7 @@
           <w:sz w:val="26"/>
           <w:szCs w:val="26"/>
         </w:rPr>
-        <w:pict w14:anchorId="21DB4F00">
+        <w:pict w14:anchorId="53AEC1AC">
           <v:rect id="_x0000_i1031" alt="" style="width:468pt;height:.05pt;mso-width-percent:0;mso-height-percent:0;mso-width-percent:0;mso-height-percent:0" o:hralign="center" o:hrstd="t" o:hr="t" fillcolor="#a0a0a0" stroked="f"/>
         </w:pict>
       </w:r>
@@ -1927,7 +1909,7 @@
           <w:sz w:val="26"/>
           <w:szCs w:val="26"/>
         </w:rPr>
-        <w:pict w14:anchorId="452735A9">
+        <w:pict w14:anchorId="0D4AF253">
           <v:rect id="_x0000_i1030" alt="" style="width:468pt;height:.05pt;mso-width-percent:0;mso-height-percent:0;mso-width-percent:0;mso-height-percent:0" o:hralign="center" o:hrstd="t" o:hr="t" fillcolor="#a0a0a0" stroked="f"/>
         </w:pict>
       </w:r>
@@ -3693,7 +3675,7 @@
           <w:sz w:val="26"/>
           <w:szCs w:val="26"/>
         </w:rPr>
-        <w:pict w14:anchorId="36E7FC56">
+        <w:pict w14:anchorId="7C24F19C">
           <v:rect id="_x0000_i1029" alt="" style="width:468pt;height:.05pt;mso-width-percent:0;mso-height-percent:0;mso-width-percent:0;mso-height-percent:0" o:hralign="center" o:hrstd="t" o:hr="t" fillcolor="#a0a0a0" stroked="f"/>
         </w:pict>
       </w:r>
@@ -5900,7 +5882,7 @@
           <w:sz w:val="26"/>
           <w:szCs w:val="26"/>
         </w:rPr>
-        <w:pict w14:anchorId="1A9E6602">
+        <w:pict w14:anchorId="4ABB8F72">
           <v:rect id="_x0000_i1028" alt="" style="width:468pt;height:.05pt;mso-width-percent:0;mso-height-percent:0;mso-width-percent:0;mso-height-percent:0" o:hralign="center" o:hrstd="t" o:hr="t" fillcolor="#a0a0a0" stroked="f"/>
         </w:pict>
       </w:r>
@@ -5913,6 +5895,7 @@
           <w:color w:val="000000" w:themeColor="text1"/>
           <w:sz w:val="26"/>
           <w:szCs w:val="26"/>
+          <w:lang w:val="vi-VN"/>
         </w:rPr>
       </w:pPr>
       <w:r>
@@ -6968,7 +6951,7 @@
           <w:sz w:val="26"/>
           <w:szCs w:val="26"/>
         </w:rPr>
-        <w:pict w14:anchorId="65FAB87A">
+        <w:pict w14:anchorId="30FECDA0">
           <v:rect id="_x0000_i1027" alt="" style="width:468pt;height:.05pt;mso-width-percent:0;mso-height-percent:0;mso-width-percent:0;mso-height-percent:0" o:hralign="center" o:hrstd="t" o:hr="t" fillcolor="#a0a0a0" stroked="f"/>
         </w:pict>
       </w:r>
@@ -7169,7 +7152,7 @@
           <w:sz w:val="26"/>
           <w:szCs w:val="26"/>
         </w:rPr>
-        <w:pict w14:anchorId="5E922F7A">
+        <w:pict w14:anchorId="1B5A0AD2">
           <v:rect id="_x0000_i1026" alt="" style="width:468pt;height:.05pt;mso-width-percent:0;mso-height-percent:0;mso-width-percent:0;mso-height-percent:0" o:hralign="center" o:hrstd="t" o:hr="t" fillcolor="#a0a0a0" stroked="f"/>
         </w:pict>
       </w:r>
@@ -7182,16 +7165,17 @@
           <w:color w:val="000000" w:themeColor="text1"/>
           <w:sz w:val="26"/>
           <w:szCs w:val="26"/>
-        </w:rPr>
-      </w:pPr>
-      <w:r>
-        <w:rPr>
-          <w:rFonts w:ascii="Times New Roman" w:hAnsi="Times New Roman" w:cs="Times New Roman"/>
-          <w:color w:val="000000" w:themeColor="text1"/>
-          <w:sz w:val="26"/>
-          <w:szCs w:val="26"/>
           <w:lang w:val="vi-VN"/>
         </w:rPr>
+      </w:pPr>
+      <w:r>
+        <w:rPr>
+          <w:rFonts w:ascii="Times New Roman" w:hAnsi="Times New Roman" w:cs="Times New Roman"/>
+          <w:color w:val="000000" w:themeColor="text1"/>
+          <w:sz w:val="26"/>
+          <w:szCs w:val="26"/>
+          <w:lang w:val="vi-VN"/>
+        </w:rPr>
         <w:t>4</w:t>
       </w:r>
       <w:r>
@@ -7202,6 +7186,89 @@
           <w:szCs w:val="26"/>
         </w:rPr>
         <w:t>) Tạo dashboard nhanh (panel gợi ý)</w:t>
+      </w:r>
+    </w:p>
+    <w:p>
+      <w:pPr>
+        <w:pStyle w:val="Heading3"/>
+        <w:rPr>
+          <w:rFonts w:ascii="Times New Roman" w:hAnsi="Times New Roman" w:cs="Times New Roman"/>
+          <w:b/>
+          <w:bCs/>
+          <w:color w:val="000000" w:themeColor="text1"/>
+          <w:sz w:val="26"/>
+          <w:szCs w:val="26"/>
+          <w:lang w:val="vi-VN"/>
+        </w:rPr>
+      </w:pPr>
+      <w:r>
+        <w:rPr>
+          <w:rFonts w:ascii="Times New Roman" w:hAnsi="Times New Roman" w:cs="Times New Roman"/>
+          <w:b/>
+          <w:bCs/>
+          <w:color w:val="000000" w:themeColor="text1"/>
+          <w:sz w:val="26"/>
+          <w:szCs w:val="26"/>
+          <w:lang w:val="vi-VN"/>
+        </w:rPr>
+        <w:t>1</w:t>
+      </w:r>
+      <w:r>
+        <w:rPr>
+          <w:rFonts w:ascii="Times New Roman" w:hAnsi="Times New Roman" w:cs="Times New Roman"/>
+          <w:b/>
+          <w:bCs/>
+          <w:color w:val="000000" w:themeColor="text1"/>
+          <w:sz w:val="26"/>
+          <w:szCs w:val="26"/>
+        </w:rPr>
+        <w:t xml:space="preserve"> — </w:t>
+      </w:r>
+      <w:r>
+        <w:rPr>
+          <w:rFonts w:ascii="Times New Roman" w:hAnsi="Times New Roman" w:cs="Times New Roman"/>
+          <w:b/>
+          <w:bCs/>
+          <w:color w:val="000000" w:themeColor="text1"/>
+          <w:sz w:val="26"/>
+          <w:szCs w:val="26"/>
+        </w:rPr>
+        <w:t>Kich</w:t>
+      </w:r>
+      <w:r>
+        <w:rPr>
+          <w:rFonts w:ascii="Times New Roman" w:hAnsi="Times New Roman" w:cs="Times New Roman"/>
+          <w:b/>
+          <w:bCs/>
+          <w:color w:val="000000" w:themeColor="text1"/>
+          <w:sz w:val="26"/>
+          <w:szCs w:val="26"/>
+          <w:lang w:val="vi-VN"/>
+        </w:rPr>
+        <w:t xml:space="preserve"> </w:t>
+      </w:r>
+      <w:r>
+        <w:rPr>
+          <w:rFonts w:ascii="Times New Roman" w:hAnsi="Times New Roman" w:cs="Times New Roman"/>
+          <w:b/>
+          <w:bCs/>
+          <w:color w:val="000000" w:themeColor="text1"/>
+          <w:sz w:val="26"/>
+          <w:szCs w:val="26"/>
+        </w:rPr>
+        <w:t>Ban</w:t>
+      </w:r>
+      <w:r>
+        <w:rPr>
+          <w:rFonts w:ascii="Times New Roman" w:hAnsi="Times New Roman" w:cs="Times New Roman"/>
+          <w:b/>
+          <w:bCs/>
+          <w:color w:val="000000" w:themeColor="text1"/>
+          <w:sz w:val="26"/>
+          <w:szCs w:val="26"/>
+          <w:lang w:val="vi-VN"/>
+        </w:rPr>
+        <w:t xml:space="preserve"> 1</w:t>
       </w:r>
     </w:p>
     <w:p>
@@ -7591,6 +7658,8 @@
           <w:numId w:val="18"/>
         </w:numPr>
         <w:rPr>
+          <w:rStyle w:val="HTMLCode"/>
+          <w:rFonts w:ascii="Times New Roman" w:hAnsi="Times New Roman" w:cs="Times New Roman"/>
           <w:color w:val="000000" w:themeColor="text1"/>
           <w:sz w:val="26"/>
           <w:szCs w:val="26"/>
@@ -7609,6 +7678,534 @@
     </w:p>
     <w:p>
       <w:pPr>
+        <w:pStyle w:val="Heading3"/>
+        <w:rPr>
+          <w:rFonts w:ascii="Times New Roman" w:hAnsi="Times New Roman" w:cs="Times New Roman"/>
+          <w:b/>
+          <w:bCs/>
+          <w:color w:val="000000" w:themeColor="text1"/>
+          <w:sz w:val="26"/>
+          <w:szCs w:val="26"/>
+          <w:lang w:val="vi-VN"/>
+        </w:rPr>
+      </w:pPr>
+      <w:r>
+        <w:rPr>
+          <w:rFonts w:ascii="Times New Roman" w:hAnsi="Times New Roman" w:cs="Times New Roman"/>
+          <w:b/>
+          <w:bCs/>
+          <w:color w:val="000000" w:themeColor="text1"/>
+          <w:sz w:val="26"/>
+          <w:szCs w:val="26"/>
+          <w:lang w:val="vi-VN"/>
+        </w:rPr>
+        <w:t>2</w:t>
+      </w:r>
+      <w:r>
+        <w:rPr>
+          <w:rFonts w:ascii="Times New Roman" w:hAnsi="Times New Roman" w:cs="Times New Roman"/>
+          <w:b/>
+          <w:bCs/>
+          <w:color w:val="000000" w:themeColor="text1"/>
+          <w:sz w:val="26"/>
+          <w:szCs w:val="26"/>
+        </w:rPr>
+        <w:t xml:space="preserve"> — Kich</w:t>
+      </w:r>
+      <w:r>
+        <w:rPr>
+          <w:rFonts w:ascii="Times New Roman" w:hAnsi="Times New Roman" w:cs="Times New Roman"/>
+          <w:b/>
+          <w:bCs/>
+          <w:color w:val="000000" w:themeColor="text1"/>
+          <w:sz w:val="26"/>
+          <w:szCs w:val="26"/>
+          <w:lang w:val="vi-VN"/>
+        </w:rPr>
+        <w:t xml:space="preserve"> </w:t>
+      </w:r>
+      <w:r>
+        <w:rPr>
+          <w:rFonts w:ascii="Times New Roman" w:hAnsi="Times New Roman" w:cs="Times New Roman"/>
+          <w:b/>
+          <w:bCs/>
+          <w:color w:val="000000" w:themeColor="text1"/>
+          <w:sz w:val="26"/>
+          <w:szCs w:val="26"/>
+        </w:rPr>
+        <w:t>Ban</w:t>
+      </w:r>
+      <w:r>
+        <w:rPr>
+          <w:rFonts w:ascii="Times New Roman" w:hAnsi="Times New Roman" w:cs="Times New Roman"/>
+          <w:b/>
+          <w:bCs/>
+          <w:color w:val="000000" w:themeColor="text1"/>
+          <w:sz w:val="26"/>
+          <w:szCs w:val="26"/>
+          <w:lang w:val="vi-VN"/>
+        </w:rPr>
+        <w:t xml:space="preserve"> </w:t>
+      </w:r>
+      <w:r>
+        <w:rPr>
+          <w:rFonts w:ascii="Times New Roman" w:hAnsi="Times New Roman" w:cs="Times New Roman"/>
+          <w:b/>
+          <w:bCs/>
+          <w:color w:val="000000" w:themeColor="text1"/>
+          <w:sz w:val="26"/>
+          <w:szCs w:val="26"/>
+          <w:lang w:val="vi-VN"/>
+        </w:rPr>
+        <w:t>2</w:t>
+      </w:r>
+    </w:p>
+    <w:p>
+      <w:pPr>
+        <w:shd w:val="clear" w:color="auto" w:fill="111217"/>
+        <w:spacing w:line="315" w:lineRule="atLeast"/>
+        <w:rPr>
+          <w:rFonts w:ascii="Roboto Mono" w:eastAsia="Times New Roman" w:hAnsi="Roboto Mono" w:cs="Times New Roman"/>
+          <w:color w:val="D4D4D4"/>
+          <w:sz w:val="21"/>
+          <w:szCs w:val="21"/>
+        </w:rPr>
+      </w:pPr>
+      <w:r>
+        <w:rPr>
+          <w:lang w:val="vi-VN"/>
+        </w:rPr>
+        <w:t xml:space="preserve">Panel 1 - </w:t>
+      </w:r>
+      <w:r>
+        <w:rPr>
+          <w:rFonts w:ascii="Roboto Mono" w:eastAsia="Times New Roman" w:hAnsi="Roboto Mono" w:cs="Times New Roman"/>
+          <w:color w:val="D4D4D4"/>
+          <w:sz w:val="21"/>
+          <w:szCs w:val="21"/>
+        </w:rPr>
+        <w:t>rabbitmq_queue_messages_ready</w:t>
+      </w:r>
+      <w:r>
+        <w:rPr>
+          <w:rFonts w:ascii="Roboto Mono" w:eastAsia="Times New Roman" w:hAnsi="Roboto Mono" w:cs="Times New Roman"/>
+          <w:color w:val="DCDCDC"/>
+          <w:sz w:val="21"/>
+          <w:szCs w:val="21"/>
+        </w:rPr>
+        <w:t>{</w:t>
+      </w:r>
+      <w:r>
+        <w:rPr>
+          <w:rFonts w:ascii="Roboto Mono" w:eastAsia="Times New Roman" w:hAnsi="Roboto Mono" w:cs="Times New Roman"/>
+          <w:color w:val="73BF69"/>
+          <w:sz w:val="21"/>
+          <w:szCs w:val="21"/>
+        </w:rPr>
+        <w:t>queue</w:t>
+      </w:r>
+      <w:r>
+        <w:rPr>
+          <w:rFonts w:ascii="Roboto Mono" w:eastAsia="Times New Roman" w:hAnsi="Roboto Mono" w:cs="Times New Roman"/>
+          <w:color w:val="D4D4D4"/>
+          <w:sz w:val="21"/>
+          <w:szCs w:val="21"/>
+        </w:rPr>
+        <w:t>=~</w:t>
+      </w:r>
+      <w:r>
+        <w:rPr>
+          <w:rFonts w:ascii="Roboto Mono" w:eastAsia="Times New Roman" w:hAnsi="Roboto Mono" w:cs="Times New Roman"/>
+          <w:color w:val="CE9178"/>
+          <w:sz w:val="21"/>
+          <w:szCs w:val="21"/>
+        </w:rPr>
+        <w:t>"subq_.*"</w:t>
+      </w:r>
+      <w:r>
+        <w:rPr>
+          <w:rFonts w:ascii="Roboto Mono" w:eastAsia="Times New Roman" w:hAnsi="Roboto Mono" w:cs="Times New Roman"/>
+          <w:color w:val="DCDCDC"/>
+          <w:sz w:val="21"/>
+          <w:szCs w:val="21"/>
+        </w:rPr>
+        <w:t>}</w:t>
+      </w:r>
+    </w:p>
+    <w:p>
+      <w:pPr>
+        <w:shd w:val="clear" w:color="auto" w:fill="111217"/>
+        <w:spacing w:line="315" w:lineRule="atLeast"/>
+        <w:rPr>
+          <w:rFonts w:ascii="Roboto Mono" w:eastAsia="Times New Roman" w:hAnsi="Roboto Mono" w:cs="Times New Roman"/>
+          <w:color w:val="D4D4D4"/>
+          <w:sz w:val="21"/>
+          <w:szCs w:val="21"/>
+        </w:rPr>
+      </w:pPr>
+      <w:r>
+        <w:rPr>
+          <w:lang w:val="vi-VN"/>
+        </w:rPr>
+        <w:t xml:space="preserve">Panel 2 - </w:t>
+      </w:r>
+      <w:r>
+        <w:rPr>
+          <w:rFonts w:ascii="Roboto Mono" w:eastAsia="Times New Roman" w:hAnsi="Roboto Mono" w:cs="Times New Roman"/>
+          <w:color w:val="D4D4D4"/>
+          <w:sz w:val="21"/>
+          <w:szCs w:val="21"/>
+        </w:rPr>
+        <w:t>rabbitmq_queue_messages_unacked</w:t>
+      </w:r>
+      <w:r>
+        <w:rPr>
+          <w:rFonts w:ascii="Roboto Mono" w:eastAsia="Times New Roman" w:hAnsi="Roboto Mono" w:cs="Times New Roman"/>
+          <w:color w:val="DCDCDC"/>
+          <w:sz w:val="21"/>
+          <w:szCs w:val="21"/>
+        </w:rPr>
+        <w:t>{</w:t>
+      </w:r>
+      <w:r>
+        <w:rPr>
+          <w:rFonts w:ascii="Roboto Mono" w:eastAsia="Times New Roman" w:hAnsi="Roboto Mono" w:cs="Times New Roman"/>
+          <w:color w:val="73BF69"/>
+          <w:sz w:val="21"/>
+          <w:szCs w:val="21"/>
+        </w:rPr>
+        <w:t>queue</w:t>
+      </w:r>
+      <w:r>
+        <w:rPr>
+          <w:rFonts w:ascii="Roboto Mono" w:eastAsia="Times New Roman" w:hAnsi="Roboto Mono" w:cs="Times New Roman"/>
+          <w:color w:val="D4D4D4"/>
+          <w:sz w:val="21"/>
+          <w:szCs w:val="21"/>
+        </w:rPr>
+        <w:t>=~</w:t>
+      </w:r>
+      <w:r>
+        <w:rPr>
+          <w:rFonts w:ascii="Roboto Mono" w:eastAsia="Times New Roman" w:hAnsi="Roboto Mono" w:cs="Times New Roman"/>
+          <w:color w:val="CE9178"/>
+          <w:sz w:val="21"/>
+          <w:szCs w:val="21"/>
+        </w:rPr>
+        <w:t>"subq_.*"</w:t>
+      </w:r>
+      <w:r>
+        <w:rPr>
+          <w:rFonts w:ascii="Roboto Mono" w:eastAsia="Times New Roman" w:hAnsi="Roboto Mono" w:cs="Times New Roman"/>
+          <w:color w:val="DCDCDC"/>
+          <w:sz w:val="21"/>
+          <w:szCs w:val="21"/>
+        </w:rPr>
+        <w:t>}</w:t>
+      </w:r>
+    </w:p>
+    <w:p>
+      <w:pPr>
+        <w:shd w:val="clear" w:color="auto" w:fill="111217"/>
+        <w:spacing w:line="315" w:lineRule="atLeast"/>
+        <w:rPr>
+          <w:rFonts w:ascii="Roboto Mono" w:eastAsia="Times New Roman" w:hAnsi="Roboto Mono" w:cs="Times New Roman"/>
+          <w:color w:val="D4D4D4"/>
+          <w:sz w:val="21"/>
+          <w:szCs w:val="21"/>
+        </w:rPr>
+      </w:pPr>
+      <w:r>
+        <w:rPr>
+          <w:lang w:val="vi-VN"/>
+        </w:rPr>
+        <w:t xml:space="preserve">Panel 3 - </w:t>
+      </w:r>
+      <w:r>
+        <w:rPr>
+          <w:rFonts w:ascii="Roboto Mono" w:eastAsia="Times New Roman" w:hAnsi="Roboto Mono" w:cs="Times New Roman"/>
+          <w:color w:val="D4D4D4"/>
+          <w:sz w:val="21"/>
+          <w:szCs w:val="21"/>
+        </w:rPr>
+        <w:t>rabbitmq_queue_messages_unacked</w:t>
+      </w:r>
+      <w:r>
+        <w:rPr>
+          <w:rFonts w:ascii="Roboto Mono" w:eastAsia="Times New Roman" w:hAnsi="Roboto Mono" w:cs="Times New Roman"/>
+          <w:color w:val="DCDCDC"/>
+          <w:sz w:val="21"/>
+          <w:szCs w:val="21"/>
+        </w:rPr>
+        <w:t>{</w:t>
+      </w:r>
+      <w:r>
+        <w:rPr>
+          <w:rFonts w:ascii="Roboto Mono" w:eastAsia="Times New Roman" w:hAnsi="Roboto Mono" w:cs="Times New Roman"/>
+          <w:color w:val="73BF69"/>
+          <w:sz w:val="21"/>
+          <w:szCs w:val="21"/>
+        </w:rPr>
+        <w:t>queue</w:t>
+      </w:r>
+      <w:r>
+        <w:rPr>
+          <w:rFonts w:ascii="Roboto Mono" w:eastAsia="Times New Roman" w:hAnsi="Roboto Mono" w:cs="Times New Roman"/>
+          <w:color w:val="D4D4D4"/>
+          <w:sz w:val="21"/>
+          <w:szCs w:val="21"/>
+        </w:rPr>
+        <w:t>=~</w:t>
+      </w:r>
+      <w:r>
+        <w:rPr>
+          <w:rFonts w:ascii="Roboto Mono" w:eastAsia="Times New Roman" w:hAnsi="Roboto Mono" w:cs="Times New Roman"/>
+          <w:color w:val="CE9178"/>
+          <w:sz w:val="21"/>
+          <w:szCs w:val="21"/>
+        </w:rPr>
+        <w:t>"subq_.*"</w:t>
+      </w:r>
+      <w:r>
+        <w:rPr>
+          <w:rFonts w:ascii="Roboto Mono" w:eastAsia="Times New Roman" w:hAnsi="Roboto Mono" w:cs="Times New Roman"/>
+          <w:color w:val="DCDCDC"/>
+          <w:sz w:val="21"/>
+          <w:szCs w:val="21"/>
+        </w:rPr>
+        <w:t>}</w:t>
+      </w:r>
+    </w:p>
+    <w:p>
+      <w:pPr>
+        <w:shd w:val="clear" w:color="auto" w:fill="111217"/>
+        <w:spacing w:line="315" w:lineRule="atLeast"/>
+        <w:rPr>
+          <w:rFonts w:ascii="Roboto Mono" w:eastAsia="Times New Roman" w:hAnsi="Roboto Mono" w:cs="Times New Roman"/>
+          <w:color w:val="D4D4D4"/>
+          <w:sz w:val="21"/>
+          <w:szCs w:val="21"/>
+        </w:rPr>
+      </w:pPr>
+      <w:r>
+        <w:rPr>
+          <w:lang w:val="vi-VN"/>
+        </w:rPr>
+        <w:t xml:space="preserve">Panel 4 - </w:t>
+      </w:r>
+      <w:r>
+        <w:rPr>
+          <w:rFonts w:ascii="Roboto Mono" w:eastAsia="Times New Roman" w:hAnsi="Roboto Mono" w:cs="Times New Roman"/>
+          <w:color w:val="D4D4D4"/>
+          <w:sz w:val="21"/>
+          <w:szCs w:val="21"/>
+        </w:rPr>
+        <w:t>rabbitmq_consumers</w:t>
+      </w:r>
+    </w:p>
+    <w:p>
+      <w:pPr>
+        <w:shd w:val="clear" w:color="auto" w:fill="111217"/>
+        <w:spacing w:line="315" w:lineRule="atLeast"/>
+        <w:jc w:val="left"/>
+        <w:rPr>
+          <w:rFonts w:ascii="Roboto Mono" w:eastAsia="Times New Roman" w:hAnsi="Roboto Mono" w:cs="Times New Roman"/>
+          <w:color w:val="DCDCDC"/>
+          <w:sz w:val="21"/>
+          <w:szCs w:val="21"/>
+          <w:lang w:val="vi-VN"/>
+        </w:rPr>
+      </w:pPr>
+      <w:r>
+        <w:rPr>
+          <w:lang w:val="vi-VN"/>
+        </w:rPr>
+        <w:t xml:space="preserve">Panel 5 - </w:t>
+      </w:r>
+      <w:r>
+        <w:rPr>
+          <w:rFonts w:ascii="Roboto Mono" w:eastAsia="Times New Roman" w:hAnsi="Roboto Mono" w:cs="Times New Roman"/>
+          <w:color w:val="3DC9B0"/>
+          <w:sz w:val="21"/>
+          <w:szCs w:val="21"/>
+        </w:rPr>
+        <w:t>sum</w:t>
+      </w:r>
+      <w:r>
+        <w:rPr>
+          <w:rFonts w:ascii="Roboto Mono" w:eastAsia="Times New Roman" w:hAnsi="Roboto Mono" w:cs="Times New Roman"/>
+          <w:color w:val="DCDCDC"/>
+          <w:sz w:val="21"/>
+          <w:szCs w:val="21"/>
+        </w:rPr>
+        <w:t>(</w:t>
+      </w:r>
+      <w:r>
+        <w:rPr>
+          <w:rFonts w:ascii="Roboto Mono" w:eastAsia="Times New Roman" w:hAnsi="Roboto Mono" w:cs="Times New Roman"/>
+          <w:color w:val="3DC9B0"/>
+          <w:sz w:val="21"/>
+          <w:szCs w:val="21"/>
+        </w:rPr>
+        <w:t>rate</w:t>
+      </w:r>
+      <w:r>
+        <w:rPr>
+          <w:rFonts w:ascii="Roboto Mono" w:eastAsia="Times New Roman" w:hAnsi="Roboto Mono" w:cs="Times New Roman"/>
+          <w:color w:val="DCDCDC"/>
+          <w:sz w:val="21"/>
+          <w:szCs w:val="21"/>
+        </w:rPr>
+        <w:t>(</w:t>
+      </w:r>
+      <w:r>
+        <w:rPr>
+          <w:rFonts w:ascii="Roboto Mono" w:eastAsia="Times New Roman" w:hAnsi="Roboto Mono" w:cs="Times New Roman"/>
+          <w:color w:val="D4D4D4"/>
+          <w:sz w:val="21"/>
+          <w:szCs w:val="21"/>
+        </w:rPr>
+        <w:t>rabbitmq_channel_messages_published_total</w:t>
+      </w:r>
+      <w:r>
+        <w:rPr>
+          <w:rFonts w:ascii="Roboto Mono" w:eastAsia="Times New Roman" w:hAnsi="Roboto Mono" w:cs="Times New Roman"/>
+          <w:color w:val="DCDCDC"/>
+          <w:sz w:val="21"/>
+          <w:szCs w:val="21"/>
+        </w:rPr>
+        <w:t>{</w:t>
+      </w:r>
+      <w:r>
+        <w:rPr>
+          <w:rFonts w:ascii="Roboto Mono" w:eastAsia="Times New Roman" w:hAnsi="Roboto Mono" w:cs="Times New Roman"/>
+          <w:color w:val="73BF69"/>
+          <w:sz w:val="21"/>
+          <w:szCs w:val="21"/>
+        </w:rPr>
+        <w:t>exchange</w:t>
+      </w:r>
+      <w:r>
+        <w:rPr>
+          <w:rFonts w:ascii="Roboto Mono" w:eastAsia="Times New Roman" w:hAnsi="Roboto Mono" w:cs="Times New Roman"/>
+          <w:color w:val="D4D4D4"/>
+          <w:sz w:val="21"/>
+          <w:szCs w:val="21"/>
+        </w:rPr>
+        <w:t>=</w:t>
+      </w:r>
+      <w:r>
+        <w:rPr>
+          <w:rFonts w:ascii="Roboto Mono" w:eastAsia="Times New Roman" w:hAnsi="Roboto Mono" w:cs="Times New Roman"/>
+          <w:color w:val="CE9178"/>
+          <w:sz w:val="21"/>
+          <w:szCs w:val="21"/>
+        </w:rPr>
+        <w:t>"broadcast_x"</w:t>
+      </w:r>
+      <w:r>
+        <w:rPr>
+          <w:rFonts w:ascii="Roboto Mono" w:eastAsia="Times New Roman" w:hAnsi="Roboto Mono" w:cs="Times New Roman"/>
+          <w:color w:val="DCDCDC"/>
+          <w:sz w:val="21"/>
+          <w:szCs w:val="21"/>
+        </w:rPr>
+        <w:t>}[</w:t>
+      </w:r>
+      <w:r>
+        <w:rPr>
+          <w:rFonts w:ascii="Roboto Mono" w:eastAsia="Times New Roman" w:hAnsi="Roboto Mono" w:cs="Times New Roman"/>
+          <w:color w:val="B5CEA8"/>
+          <w:sz w:val="21"/>
+          <w:szCs w:val="21"/>
+        </w:rPr>
+        <w:t>1m</w:t>
+      </w:r>
+      <w:r>
+        <w:rPr>
+          <w:rFonts w:ascii="Roboto Mono" w:eastAsia="Times New Roman" w:hAnsi="Roboto Mono" w:cs="Times New Roman"/>
+          <w:color w:val="DCDCDC"/>
+          <w:sz w:val="21"/>
+          <w:szCs w:val="21"/>
+        </w:rPr>
+        <w:t>]))</w:t>
+      </w:r>
+    </w:p>
+    <w:p>
+      <w:pPr>
+        <w:shd w:val="clear" w:color="auto" w:fill="111217"/>
+        <w:spacing w:line="315" w:lineRule="atLeast"/>
+        <w:rPr>
+          <w:rFonts w:ascii="Roboto Mono" w:eastAsia="Times New Roman" w:hAnsi="Roboto Mono" w:cs="Times New Roman"/>
+          <w:color w:val="D4D4D4"/>
+          <w:sz w:val="21"/>
+          <w:szCs w:val="21"/>
+          <w:lang w:val="vi-VN"/>
+        </w:rPr>
+      </w:pPr>
+      <w:r>
+        <w:rPr>
+          <w:lang w:val="vi-VN"/>
+        </w:rPr>
+        <w:t xml:space="preserve">Panel 6 - </w:t>
+      </w:r>
+      <w:r>
+        <w:rPr>
+          <w:rFonts w:ascii="Roboto Mono" w:eastAsia="Times New Roman" w:hAnsi="Roboto Mono" w:cs="Times New Roman"/>
+          <w:color w:val="3DC9B0"/>
+          <w:sz w:val="21"/>
+          <w:szCs w:val="21"/>
+        </w:rPr>
+        <w:t>rate</w:t>
+      </w:r>
+      <w:r>
+        <w:rPr>
+          <w:rFonts w:ascii="Roboto Mono" w:eastAsia="Times New Roman" w:hAnsi="Roboto Mono" w:cs="Times New Roman"/>
+          <w:color w:val="DCDCDC"/>
+          <w:sz w:val="21"/>
+          <w:szCs w:val="21"/>
+        </w:rPr>
+        <w:t>(</w:t>
+      </w:r>
+      <w:r>
+        <w:rPr>
+          <w:rFonts w:ascii="Roboto Mono" w:eastAsia="Times New Roman" w:hAnsi="Roboto Mono" w:cs="Times New Roman"/>
+          <w:color w:val="D4D4D4"/>
+          <w:sz w:val="21"/>
+          <w:szCs w:val="21"/>
+        </w:rPr>
+        <w:t>rabbitmq_channel_messages_acked_total</w:t>
+      </w:r>
+      <w:r>
+        <w:rPr>
+          <w:rFonts w:ascii="Roboto Mono" w:eastAsia="Times New Roman" w:hAnsi="Roboto Mono" w:cs="Times New Roman"/>
+          <w:color w:val="DCDCDC"/>
+          <w:sz w:val="21"/>
+          <w:szCs w:val="21"/>
+        </w:rPr>
+        <w:t>[</w:t>
+      </w:r>
+      <w:r>
+        <w:rPr>
+          <w:rFonts w:ascii="Roboto Mono" w:eastAsia="Times New Roman" w:hAnsi="Roboto Mono" w:cs="Times New Roman"/>
+          <w:color w:val="B5CEA8"/>
+          <w:sz w:val="21"/>
+          <w:szCs w:val="21"/>
+        </w:rPr>
+        <w:t>1m</w:t>
+      </w:r>
+      <w:r>
+        <w:rPr>
+          <w:rFonts w:ascii="Roboto Mono" w:eastAsia="Times New Roman" w:hAnsi="Roboto Mono" w:cs="Times New Roman"/>
+          <w:color w:val="DCDCDC"/>
+          <w:sz w:val="21"/>
+          <w:szCs w:val="21"/>
+        </w:rPr>
+        <w:t>])</w:t>
+      </w:r>
+    </w:p>
+    <w:p>
+      <w:pPr>
         <w:pStyle w:val="NormalWeb"/>
         <w:rPr>
           <w:color w:val="000000" w:themeColor="text1"/>
@@ -7623,7 +8220,7 @@
           <w:sz w:val="26"/>
           <w:szCs w:val="26"/>
         </w:rPr>
-        <w:pict w14:anchorId="27EFE1B0">
+        <w:pict w14:anchorId="74F31567">
           <v:rect id="_x0000_i1025" alt="" style="width:468pt;height:.05pt;mso-width-percent:0;mso-height-percent:0;mso-width-percent:0;mso-height-percent:0" o:hralign="center" o:hrstd="t" o:hr="t" fillcolor="#a0a0a0" stroked="f"/>
         </w:pict>
       </w:r>
@@ -7904,6 +8501,7 @@
           <w:szCs w:val="26"/>
           <w:lang w:val="en-US"/>
         </w:rPr>
+        <w:lastRenderedPageBreak/>
         <w:t xml:space="preserve">        for line in f:</w:t>
       </w:r>
     </w:p>
@@ -8464,7 +9062,6 @@
           <w:szCs w:val="26"/>
           <w:lang w:val="en-US"/>
         </w:rPr>
-        <w:lastRenderedPageBreak/>
         <w:t>p95=pct(0.95) if vals else 0</w:t>
       </w:r>
     </w:p>
@@ -9764,7 +10361,7 @@
   <w:abstractNum w:abstractNumId="4" w15:restartNumberingAfterBreak="0">
     <w:nsid w:val="12BF5B71"/>
     <w:multiLevelType w:val="hybridMultilevel"/>
-    <w:tmpl w:val="417A4750"/>
+    <w:tmpl w:val="ADF88CB2"/>
     <w:lvl w:ilvl="0" w:tplc="04090001">
       <w:start w:val="1"/>
       <w:numFmt w:val="bullet"/>

</xml_diff>